<commit_message>
Add answers on questions
</commit_message>
<xml_diff>
--- a/Lab_02/Lab_02.docx
+++ b/Lab_02/Lab_02.docx
@@ -1728,6 +1728,7 @@
       <w:r>
         <w:rPr>
           <w:rFonts w:cs="Times New Roman"/>
+          <w:noProof/>
           <w:szCs w:val="28"/>
         </w:rPr>
         <w:lastRenderedPageBreak/>
@@ -1770,6 +1771,7 @@
       <w:r>
         <w:rPr>
           <w:rFonts w:cs="Times New Roman"/>
+          <w:noProof/>
           <w:szCs w:val="28"/>
         </w:rPr>
         <w:drawing>
@@ -1811,6 +1813,7 @@
       <w:r>
         <w:rPr>
           <w:rFonts w:cs="Times New Roman"/>
+          <w:noProof/>
           <w:szCs w:val="28"/>
         </w:rPr>
         <w:drawing>
@@ -1936,24 +1939,13 @@
         <w:rPr>
           <w:szCs w:val="28"/>
         </w:rPr>
-        <w:t>и</w:t>
-      </w:r>
-      <w:r>
-        <w:rPr>
-          <w:szCs w:val="28"/>
-        </w:rPr>
-        <w:t>сследовать зависимость времени вычисления необходимое для решения задачи (в соответствии с вариантом) от размерности задачи и результат в виде графика с небольшим пояснением занести в отчет:</w:t>
+        <w:t>исследовать зависимость времени вычисления необходимое для решения задачи (в соответствии с вариантом) от размерности задачи и результат в виде графика с небольшим пояснением занести в отчет:</w:t>
       </w:r>
       <w:r>
         <w:rPr>
           <w:szCs w:val="28"/>
         </w:rPr>
         <w:br/>
-      </w:r>
-      <w:r>
-        <w:rPr>
-          <w:szCs w:val="28"/>
-        </w:rPr>
         <w:t>2, 6, 10, 14) упрощенную о рюкзаке (количество предметов 12 – 20 шт.);</w:t>
       </w:r>
     </w:p>
@@ -2007,6 +1999,7 @@
       <w:r>
         <w:rPr>
           <w:rFonts w:cs="Times New Roman"/>
+          <w:noProof/>
           <w:szCs w:val="28"/>
         </w:rPr>
         <w:drawing>
@@ -2068,6 +2061,7 @@
       <w:r>
         <w:rPr>
           <w:rFonts w:cs="Times New Roman"/>
+          <w:noProof/>
           <w:szCs w:val="28"/>
           <w:lang w:val="en-US"/>
         </w:rPr>
@@ -2143,6 +2137,7 @@
       <w:r>
         <w:rPr>
           <w:rFonts w:cs="Times New Roman"/>
+          <w:noProof/>
           <w:szCs w:val="28"/>
         </w:rPr>
         <w:drawing>
@@ -2193,6 +2188,7 @@
       <w:r>
         <w:rPr>
           <w:rFonts w:cs="Times New Roman"/>
+          <w:noProof/>
           <w:szCs w:val="28"/>
         </w:rPr>
         <w:drawing>
@@ -2301,6 +2297,315 @@
         <w:t>оптимальной комбинации предметов от их общего количества.</w:t>
       </w:r>
     </w:p>
+    <w:p>
+      <w:pPr>
+        <w:spacing w:before="240" w:after="240"/>
+        <w:rPr>
+          <w:rFonts w:cs="Times New Roman"/>
+          <w:szCs w:val="28"/>
+        </w:rPr>
+      </w:pPr>
+    </w:p>
+    <w:p>
+      <w:pPr>
+        <w:spacing w:before="240" w:after="240"/>
+        <w:jc w:val="center"/>
+        <w:rPr>
+          <w:rFonts w:cs="Times New Roman"/>
+          <w:szCs w:val="28"/>
+        </w:rPr>
+      </w:pPr>
+      <w:r>
+        <w:rPr>
+          <w:rFonts w:cs="Times New Roman"/>
+          <w:szCs w:val="28"/>
+        </w:rPr>
+        <w:t>Ответы на вопросы</w:t>
+      </w:r>
+    </w:p>
+    <w:p>
+      <w:pPr>
+        <w:pStyle w:val="a6"/>
+        <w:numPr>
+          <w:ilvl w:val="3"/>
+          <w:numId w:val="6"/>
+        </w:numPr>
+        <w:spacing w:after="0" w:line="240" w:lineRule="auto"/>
+        <w:ind w:left="0" w:firstLine="142"/>
+        <w:rPr>
+          <w:rFonts w:ascii="Times New Roman" w:hAnsi="Times New Roman" w:cs="Times New Roman"/>
+          <w:sz w:val="28"/>
+          <w:szCs w:val="28"/>
+        </w:rPr>
+      </w:pPr>
+      <w:r>
+        <w:rPr>
+          <w:rFonts w:ascii="Times New Roman" w:hAnsi="Times New Roman" w:cs="Times New Roman"/>
+          <w:sz w:val="28"/>
+          <w:szCs w:val="28"/>
+        </w:rPr>
+        <w:t>Что такое комбинаторика?</w:t>
+      </w:r>
+      <w:r>
+        <w:rPr>
+          <w:rFonts w:ascii="Times New Roman" w:hAnsi="Times New Roman" w:cs="Times New Roman"/>
+          <w:sz w:val="28"/>
+          <w:szCs w:val="28"/>
+        </w:rPr>
+        <w:br/>
+        <w:t>Раздел математики, посвященный решению задач выбора и расположения элементов некоторого, обычно конечного, множества в соответствии с заданными правилами.</w:t>
+      </w:r>
+    </w:p>
+    <w:p>
+      <w:pPr>
+        <w:pStyle w:val="a6"/>
+        <w:numPr>
+          <w:ilvl w:val="3"/>
+          <w:numId w:val="6"/>
+        </w:numPr>
+        <w:spacing w:after="0" w:line="240" w:lineRule="auto"/>
+        <w:ind w:left="0" w:firstLine="142"/>
+        <w:rPr>
+          <w:rFonts w:ascii="Times New Roman" w:hAnsi="Times New Roman" w:cs="Times New Roman"/>
+          <w:sz w:val="28"/>
+          <w:szCs w:val="28"/>
+        </w:rPr>
+      </w:pPr>
+      <w:r>
+        <w:rPr>
+          <w:rFonts w:ascii="Times New Roman" w:hAnsi="Times New Roman" w:cs="Times New Roman"/>
+          <w:sz w:val="28"/>
+          <w:szCs w:val="28"/>
+        </w:rPr>
+        <w:t>Что такое генератор?</w:t>
+      </w:r>
+      <w:r>
+        <w:rPr>
+          <w:rFonts w:ascii="Times New Roman" w:hAnsi="Times New Roman" w:cs="Times New Roman"/>
+          <w:sz w:val="28"/>
+          <w:szCs w:val="28"/>
+        </w:rPr>
+        <w:br/>
+        <w:t>Устройство, предназначенное для создания(генерации) какого-то результирующего набора.</w:t>
+      </w:r>
+    </w:p>
+    <w:p>
+      <w:pPr>
+        <w:pStyle w:val="a6"/>
+        <w:numPr>
+          <w:ilvl w:val="3"/>
+          <w:numId w:val="6"/>
+        </w:numPr>
+        <w:spacing w:after="0" w:line="240" w:lineRule="auto"/>
+        <w:ind w:left="0" w:firstLine="142"/>
+        <w:rPr>
+          <w:rFonts w:ascii="Times New Roman" w:hAnsi="Times New Roman" w:cs="Times New Roman"/>
+          <w:sz w:val="28"/>
+          <w:szCs w:val="28"/>
+        </w:rPr>
+      </w:pPr>
+      <w:r>
+        <w:rPr>
+          <w:rFonts w:ascii="Times New Roman" w:hAnsi="Times New Roman" w:cs="Times New Roman"/>
+          <w:sz w:val="28"/>
+          <w:szCs w:val="28"/>
+        </w:rPr>
+        <w:lastRenderedPageBreak/>
+        <w:t>Чем размещения отличаются от сочетаний?</w:t>
+      </w:r>
+      <w:r>
+        <w:rPr>
+          <w:rFonts w:ascii="Times New Roman" w:hAnsi="Times New Roman" w:cs="Times New Roman"/>
+          <w:sz w:val="28"/>
+          <w:szCs w:val="28"/>
+        </w:rPr>
+        <w:br/>
+      </w:r>
+      <w:r>
+        <w:rPr>
+          <w:rFonts w:ascii="Times New Roman" w:hAnsi="Times New Roman" w:cs="Times New Roman"/>
+          <w:noProof/>
+          <w:sz w:val="28"/>
+          <w:szCs w:val="28"/>
+        </w:rPr>
+        <w:drawing>
+          <wp:inline distT="0" distB="0" distL="0" distR="0" wp14:anchorId="7919F944" wp14:editId="747CA1B5">
+            <wp:extent cx="5940425" cy="853440"/>
+            <wp:effectExtent l="0" t="0" r="3175" b="3810"/>
+            <wp:docPr id="29" name="Рисунок 29"/>
+            <wp:cNvGraphicFramePr>
+              <a:graphicFrameLocks xmlns:a="http://schemas.openxmlformats.org/drawingml/2006/main" noChangeAspect="1"/>
+            </wp:cNvGraphicFramePr>
+            <a:graphic xmlns:a="http://schemas.openxmlformats.org/drawingml/2006/main">
+              <a:graphicData uri="http://schemas.openxmlformats.org/drawingml/2006/picture">
+                <pic:pic xmlns:pic="http://schemas.openxmlformats.org/drawingml/2006/picture">
+                  <pic:nvPicPr>
+                    <pic:cNvPr id="1" name=""/>
+                    <pic:cNvPicPr/>
+                  </pic:nvPicPr>
+                  <pic:blipFill>
+                    <a:blip r:embed="rId26"/>
+                    <a:stretch>
+                      <a:fillRect/>
+                    </a:stretch>
+                  </pic:blipFill>
+                  <pic:spPr>
+                    <a:xfrm>
+                      <a:off x="0" y="0"/>
+                      <a:ext cx="5940425" cy="853440"/>
+                    </a:xfrm>
+                    <a:prstGeom prst="rect">
+                      <a:avLst/>
+                    </a:prstGeom>
+                  </pic:spPr>
+                </pic:pic>
+              </a:graphicData>
+            </a:graphic>
+          </wp:inline>
+        </w:drawing>
+      </w:r>
+      <w:r>
+        <w:rPr>
+          <w:rFonts w:ascii="Times New Roman" w:hAnsi="Times New Roman" w:cs="Times New Roman"/>
+          <w:sz w:val="28"/>
+          <w:szCs w:val="28"/>
+        </w:rPr>
+        <w:br/>
+        <w:t>При размещении важен порядок элементов, а при сочетании порядок не важен.</w:t>
+      </w:r>
+    </w:p>
+    <w:p>
+      <w:pPr>
+        <w:pStyle w:val="a6"/>
+        <w:numPr>
+          <w:ilvl w:val="3"/>
+          <w:numId w:val="6"/>
+        </w:numPr>
+        <w:spacing w:after="0" w:line="240" w:lineRule="auto"/>
+        <w:ind w:left="0" w:firstLine="142"/>
+        <w:rPr>
+          <w:rFonts w:ascii="Times New Roman" w:hAnsi="Times New Roman" w:cs="Times New Roman"/>
+          <w:sz w:val="28"/>
+          <w:szCs w:val="28"/>
+        </w:rPr>
+      </w:pPr>
+      <w:r>
+        <w:rPr>
+          <w:rFonts w:ascii="Times New Roman" w:hAnsi="Times New Roman" w:cs="Times New Roman"/>
+          <w:sz w:val="28"/>
+          <w:szCs w:val="28"/>
+        </w:rPr>
+        <w:t>Каких подмножеств множества любой размерности всегда по одному?</w:t>
+      </w:r>
+      <w:r>
+        <w:rPr>
+          <w:rFonts w:ascii="Times New Roman" w:hAnsi="Times New Roman" w:cs="Times New Roman"/>
+          <w:sz w:val="28"/>
+          <w:szCs w:val="28"/>
+        </w:rPr>
+        <w:br/>
+        <w:t>Пустое множество и множество, состоящее из всех элементов.</w:t>
+      </w:r>
+    </w:p>
+    <w:p>
+      <w:pPr>
+        <w:pStyle w:val="a6"/>
+        <w:numPr>
+          <w:ilvl w:val="3"/>
+          <w:numId w:val="6"/>
+        </w:numPr>
+        <w:spacing w:after="0" w:line="240" w:lineRule="auto"/>
+        <w:ind w:left="0" w:firstLine="142"/>
+        <w:rPr>
+          <w:rFonts w:ascii="Times New Roman" w:hAnsi="Times New Roman" w:cs="Times New Roman"/>
+          <w:sz w:val="28"/>
+          <w:szCs w:val="28"/>
+        </w:rPr>
+      </w:pPr>
+      <w:r>
+        <w:rPr>
+          <w:rFonts w:ascii="Times New Roman" w:hAnsi="Times New Roman" w:cs="Times New Roman"/>
+          <w:sz w:val="28"/>
+          <w:szCs w:val="28"/>
+        </w:rPr>
+        <w:t>С помощью какого генератора решается задача о загрузке судна?</w:t>
+      </w:r>
+      <w:r>
+        <w:rPr>
+          <w:rFonts w:ascii="Times New Roman" w:hAnsi="Times New Roman" w:cs="Times New Roman"/>
+          <w:sz w:val="28"/>
+          <w:szCs w:val="28"/>
+        </w:rPr>
+        <w:br/>
+        <w:t>Генератор размещений.</w:t>
+      </w:r>
+    </w:p>
+    <w:p>
+      <w:pPr>
+        <w:pStyle w:val="a6"/>
+        <w:numPr>
+          <w:ilvl w:val="3"/>
+          <w:numId w:val="6"/>
+        </w:numPr>
+        <w:spacing w:after="0" w:line="240" w:lineRule="auto"/>
+        <w:ind w:left="0" w:firstLine="142"/>
+        <w:rPr>
+          <w:rFonts w:ascii="Times New Roman" w:hAnsi="Times New Roman" w:cs="Times New Roman"/>
+          <w:sz w:val="28"/>
+          <w:szCs w:val="28"/>
+        </w:rPr>
+      </w:pPr>
+      <w:r>
+        <w:rPr>
+          <w:rFonts w:ascii="Times New Roman" w:hAnsi="Times New Roman" w:cs="Times New Roman"/>
+          <w:sz w:val="28"/>
+          <w:szCs w:val="28"/>
+        </w:rPr>
+        <w:t>С помощью какого генератора решается задача о рюкзаке?</w:t>
+      </w:r>
+      <w:r>
+        <w:rPr>
+          <w:rFonts w:ascii="Times New Roman" w:hAnsi="Times New Roman" w:cs="Times New Roman"/>
+          <w:sz w:val="28"/>
+          <w:szCs w:val="28"/>
+        </w:rPr>
+        <w:br/>
+        <w:t>Генератор подмножеств заданного множества.</w:t>
+      </w:r>
+    </w:p>
+    <w:p>
+      <w:pPr>
+        <w:pStyle w:val="a6"/>
+        <w:numPr>
+          <w:ilvl w:val="3"/>
+          <w:numId w:val="6"/>
+        </w:numPr>
+        <w:spacing w:after="0" w:line="240" w:lineRule="auto"/>
+        <w:ind w:left="0" w:firstLine="142"/>
+        <w:rPr>
+          <w:rFonts w:ascii="Times New Roman" w:hAnsi="Times New Roman" w:cs="Times New Roman"/>
+          <w:sz w:val="28"/>
+          <w:szCs w:val="28"/>
+        </w:rPr>
+      </w:pPr>
+      <w:r>
+        <w:rPr>
+          <w:rFonts w:ascii="Times New Roman" w:hAnsi="Times New Roman" w:cs="Times New Roman"/>
+          <w:sz w:val="28"/>
+          <w:szCs w:val="28"/>
+        </w:rPr>
+        <w:t>С помощью какого генератора решается задача о коммивояжере?</w:t>
+      </w:r>
+      <w:r>
+        <w:rPr>
+          <w:rFonts w:ascii="Times New Roman" w:hAnsi="Times New Roman" w:cs="Times New Roman"/>
+          <w:sz w:val="28"/>
+          <w:szCs w:val="28"/>
+        </w:rPr>
+        <w:br/>
+        <w:t>Генератор перестановок.</w:t>
+      </w:r>
+    </w:p>
     <w:sectPr>
       <w:pgSz w:w="11906" w:h="16838"/>
       <w:pgMar w:top="1134" w:right="850" w:bottom="1134" w:left="1701" w:header="708" w:footer="708" w:gutter="0"/>
@@ -2540,6 +2845,92 @@
     </w:lvl>
   </w:abstractNum>
   <w:abstractNum w:abstractNumId="2" w15:restartNumberingAfterBreak="0">
+    <w:nsid w:val="2F592C53"/>
+    <w:multiLevelType w:val="multilevel"/>
+    <w:tmpl w:val="38DE1DF8"/>
+    <w:lvl w:ilvl="0">
+      <w:start w:val="1"/>
+      <w:numFmt w:val="decimal"/>
+      <w:lvlText w:val="%1."/>
+      <w:lvlJc w:val="left"/>
+      <w:pPr>
+        <w:ind w:left="1065" w:hanging="705"/>
+      </w:pPr>
+    </w:lvl>
+    <w:lvl w:ilvl="1">
+      <w:start w:val="1"/>
+      <w:numFmt w:val="lowerLetter"/>
+      <w:lvlText w:val="%2."/>
+      <w:lvlJc w:val="left"/>
+      <w:pPr>
+        <w:ind w:left="1440" w:hanging="360"/>
+      </w:pPr>
+    </w:lvl>
+    <w:lvl w:ilvl="2">
+      <w:start w:val="1"/>
+      <w:numFmt w:val="lowerRoman"/>
+      <w:lvlText w:val="%3."/>
+      <w:lvlJc w:val="right"/>
+      <w:pPr>
+        <w:ind w:left="2160" w:hanging="180"/>
+      </w:pPr>
+    </w:lvl>
+    <w:lvl w:ilvl="3">
+      <w:start w:val="1"/>
+      <w:numFmt w:val="decimal"/>
+      <w:lvlText w:val="%4."/>
+      <w:lvlJc w:val="left"/>
+      <w:pPr>
+        <w:ind w:left="2880" w:hanging="360"/>
+      </w:pPr>
+    </w:lvl>
+    <w:lvl w:ilvl="4">
+      <w:start w:val="1"/>
+      <w:numFmt w:val="lowerLetter"/>
+      <w:lvlText w:val="%5."/>
+      <w:lvlJc w:val="left"/>
+      <w:pPr>
+        <w:ind w:left="3600" w:hanging="360"/>
+      </w:pPr>
+    </w:lvl>
+    <w:lvl w:ilvl="5">
+      <w:start w:val="1"/>
+      <w:numFmt w:val="lowerRoman"/>
+      <w:lvlText w:val="%6."/>
+      <w:lvlJc w:val="right"/>
+      <w:pPr>
+        <w:ind w:left="4320" w:hanging="180"/>
+      </w:pPr>
+    </w:lvl>
+    <w:lvl w:ilvl="6">
+      <w:start w:val="1"/>
+      <w:numFmt w:val="decimal"/>
+      <w:lvlText w:val="%7."/>
+      <w:lvlJc w:val="left"/>
+      <w:pPr>
+        <w:ind w:left="5040" w:hanging="360"/>
+      </w:pPr>
+    </w:lvl>
+    <w:lvl w:ilvl="7">
+      <w:start w:val="1"/>
+      <w:numFmt w:val="lowerLetter"/>
+      <w:lvlText w:val="%8."/>
+      <w:lvlJc w:val="left"/>
+      <w:pPr>
+        <w:ind w:left="5760" w:hanging="360"/>
+      </w:pPr>
+    </w:lvl>
+    <w:lvl w:ilvl="8">
+      <w:start w:val="1"/>
+      <w:numFmt w:val="lowerRoman"/>
+      <w:lvlText w:val="%9."/>
+      <w:lvlJc w:val="right"/>
+      <w:pPr>
+        <w:ind w:left="6480" w:hanging="180"/>
+      </w:pPr>
+    </w:lvl>
+  </w:abstractNum>
+  <w:abstractNum w:abstractNumId="3" w15:restartNumberingAfterBreak="0">
     <w:nsid w:val="37BD1F04"/>
     <w:multiLevelType w:val="multilevel"/>
     <w:tmpl w:val="46EAE304"/>
@@ -2625,7 +3016,7 @@
       </w:pPr>
     </w:lvl>
   </w:abstractNum>
-  <w:abstractNum w:abstractNumId="3" w15:restartNumberingAfterBreak="0">
+  <w:abstractNum w:abstractNumId="4" w15:restartNumberingAfterBreak="0">
     <w:nsid w:val="64A433E8"/>
     <w:multiLevelType w:val="hybridMultilevel"/>
     <w:tmpl w:val="0AACB49A"/>
@@ -2739,18 +3130,21 @@
     </w:lvl>
   </w:abstractNum>
   <w:num w:numId="1" w16cid:durableId="1100879386">
-    <w:abstractNumId w:val="3"/>
+    <w:abstractNumId w:val="4"/>
   </w:num>
   <w:num w:numId="2" w16cid:durableId="151336482">
     <w:abstractNumId w:val="0"/>
   </w:num>
   <w:num w:numId="3" w16cid:durableId="19666996">
-    <w:abstractNumId w:val="3"/>
+    <w:abstractNumId w:val="4"/>
   </w:num>
   <w:num w:numId="4" w16cid:durableId="415790842">
     <w:abstractNumId w:val="1"/>
   </w:num>
   <w:num w:numId="5" w16cid:durableId="630987438">
+    <w:abstractNumId w:val="3"/>
+  </w:num>
+  <w:num w:numId="6" w16cid:durableId="61030894">
     <w:abstractNumId w:val="2"/>
   </w:num>
 </w:numbering>

</xml_diff>